<commit_message>
Initial commit for my portfolio
</commit_message>
<xml_diff>
--- a/resume/Pooja_Kumavat_Resume.docx
+++ b/resume/Pooja_Kumavat_Resume.docx
@@ -454,17 +454,7 @@
           <w:szCs w:val="22"/>
           <w:lang w:val="en-IN"/>
         </w:rPr>
-        <w:t>P</w:t>
-      </w:r>
-      <w:r>
-        <w:rPr>
-          <w:rFonts w:asciiTheme="minorHAnsi" w:hAnsiTheme="minorHAnsi" w:cstheme="majorHAnsi"/>
-          <w:color w:val="auto"/>
-          <w:sz w:val="22"/>
-          <w:szCs w:val="22"/>
-          <w:lang w:val="en-IN"/>
-        </w:rPr>
-        <w:t>roject</w:t>
+        <w:t>Project</w:t>
       </w:r>
       <w:r>
         <w:rPr>
@@ -504,17 +494,7 @@
           <w:szCs w:val="22"/>
           <w:lang w:val="en-IN"/>
         </w:rPr>
-        <w:t xml:space="preserve"> sync</w:t>
-      </w:r>
-      <w:r>
-        <w:rPr>
-          <w:rFonts w:asciiTheme="minorHAnsi" w:hAnsiTheme="minorHAnsi" w:cstheme="majorHAnsi"/>
-          <w:color w:val="auto"/>
-          <w:sz w:val="22"/>
-          <w:szCs w:val="22"/>
-          <w:lang w:val="en-IN"/>
-        </w:rPr>
-        <w:t xml:space="preserve"> </w:t>
+        <w:t xml:space="preserve"> sync </w:t>
       </w:r>
     </w:p>
     <w:p>
@@ -642,17 +622,15 @@
         </w:rPr>
         <w:t xml:space="preserve"> Live Demo: </w:t>
       </w:r>
-      <w:hyperlink r:id="rId7" w:tgtFrame="_new" w:history="1">
+      <w:hyperlink r:id="rId7" w:tgtFrame="_blank" w:history="1">
+        <w:proofErr w:type="spellStart"/>
         <w:r>
           <w:rPr>
             <w:rStyle w:val="Hyperlink"/>
-            <w:rFonts w:cstheme="majorHAnsi"/>
-            <w:sz w:val="22"/>
-            <w:szCs w:val="22"/>
-            <w:lang w:val="en-IN"/>
           </w:rPr>
-          <w:t>https://glittering-taffy-d762d8.netlify.app/</w:t>
+          <w:t>moodsyncapp.netlify.app</w:t>
         </w:r>
+        <w:proofErr w:type="spellEnd"/>
       </w:hyperlink>
     </w:p>
     <w:p>
@@ -664,13 +642,7 @@
         <w:rPr>
           <w:color w:val="0066CC"/>
         </w:rPr>
-        <w:t xml:space="preserve">Academic </w:t>
-      </w:r>
-      <w:r>
-        <w:rPr>
-          <w:color w:val="0066CC"/>
-        </w:rPr>
-        <w:t>Projects</w:t>
+        <w:t>Academic Projects</w:t>
       </w:r>
     </w:p>
     <w:p>

</xml_diff>